<commit_message>
Studied about content data providers and content resolvers
</commit_message>
<xml_diff>
--- a/Notes/14 Work Manager.docx
+++ b/Notes/14 Work Manager.docx
@@ -153,10 +153,10 @@
             <v:path o:extrusionok="f" gradientshapeok="t" o:connecttype="rect"/>
             <o:lock v:ext="edit" aspectratio="t"/>
           </v:shapetype>
-          <v:shape id="_x0000_i1025" type="#_x0000_t75" style="width:451.5pt;height:203.5pt" o:ole="">
+          <v:shape id="_x0000_i1025" type="#_x0000_t75" style="width:451.4pt;height:203.8pt" o:ole="">
             <v:imagedata r:id="rId5" o:title=""/>
           </v:shape>
-          <o:OLEObject Type="Embed" ProgID="Word.OpenDocumentText.12" ShapeID="_x0000_i1025" DrawAspect="Content" ObjectID="_1729668918" r:id="rId6"/>
+          <o:OLEObject Type="Embed" ProgID="Word.OpenDocumentText.12" ShapeID="_x0000_i1025" DrawAspect="Content" ObjectID="_1729955091" r:id="rId6"/>
         </w:object>
       </w:r>
     </w:p>
@@ -172,19 +172,7 @@
         <w:rPr>
           <w:lang w:val="en-US"/>
         </w:rPr>
-        <w:t>Work Requests</w:t>
-      </w:r>
-      <w:r>
-        <w:rPr>
-          <w:lang w:val="en-US"/>
-        </w:rPr>
-        <w:t xml:space="preserve"> &amp; </w:t>
-      </w:r>
-      <w:r>
-        <w:rPr>
-          <w:lang w:val="en-US"/>
-        </w:rPr>
-        <w:t>Work Manager</w:t>
+        <w:t>Work Requests &amp; Work Manager</w:t>
       </w:r>
     </w:p>
     <w:p>
@@ -227,7 +215,14 @@
           <w:sz w:val="24"/>
           <w:lang w:val="en-US"/>
         </w:rPr>
-        <w:t>It works a bit like a queue to manage work requests.</w:t>
+        <w:t>It works</w:t>
+      </w:r>
+      <w:r>
+        <w:rPr>
+          <w:sz w:val="24"/>
+          <w:lang w:val="en-US"/>
+        </w:rPr>
+        <w:t xml:space="preserve"> like a queue to manage work requests.</w:t>
       </w:r>
     </w:p>
     <w:p>
@@ -260,10 +255,10 @@
           <w:lang w:val="en-US"/>
         </w:rPr>
         <w:object w:dxaOrig="9026" w:dyaOrig="5661">
-          <v:shape id="_x0000_i1026" type="#_x0000_t75" style="width:352pt;height:221pt" o:ole="">
+          <v:shape id="_x0000_i1026" type="#_x0000_t75" style="width:352.25pt;height:221pt" o:ole="">
             <v:imagedata r:id="rId7" o:title=""/>
           </v:shape>
-          <o:OLEObject Type="Embed" ProgID="Word.OpenDocumentText.12" ShapeID="_x0000_i1026" DrawAspect="Content" ObjectID="_1729668919" r:id="rId8"/>
+          <o:OLEObject Type="Embed" ProgID="Word.OpenDocumentText.12" ShapeID="_x0000_i1026" DrawAspect="Content" ObjectID="_1729955092" r:id="rId8"/>
         </w:object>
       </w:r>
     </w:p>
@@ -311,10 +306,10 @@
           <w:lang w:val="en-US"/>
         </w:rPr>
         <w:object w:dxaOrig="9026" w:dyaOrig="7020">
-          <v:shape id="_x0000_i1027" type="#_x0000_t75" style="width:451.5pt;height:351pt" o:ole="">
+          <v:shape id="_x0000_i1027" type="#_x0000_t75" style="width:451.4pt;height:351.15pt" o:ole="">
             <v:imagedata r:id="rId9" o:title=""/>
           </v:shape>
-          <o:OLEObject Type="Embed" ProgID="Word.OpenDocumentText.12" ShapeID="_x0000_i1027" DrawAspect="Content" ObjectID="_1729668920" r:id="rId10"/>
+          <o:OLEObject Type="Embed" ProgID="Word.OpenDocumentText.12" ShapeID="_x0000_i1027" DrawAspect="Content" ObjectID="_1729955093" r:id="rId10"/>
         </w:object>
       </w:r>
     </w:p>
@@ -361,10 +356,10 @@
           <w:lang w:val="en-US"/>
         </w:rPr>
         <w:object w:dxaOrig="9026" w:dyaOrig="3622">
-          <v:shape id="_x0000_i1028" type="#_x0000_t75" style="width:451.5pt;height:181pt" o:ole="">
+          <v:shape id="_x0000_i1028" type="#_x0000_t75" style="width:451.4pt;height:181.1pt" o:ole="">
             <v:imagedata r:id="rId11" o:title=""/>
           </v:shape>
-          <o:OLEObject Type="Embed" ProgID="Word.OpenDocumentText.12" ShapeID="_x0000_i1028" DrawAspect="Content" ObjectID="_1729668921" r:id="rId12"/>
+          <o:OLEObject Type="Embed" ProgID="Word.OpenDocumentText.12" ShapeID="_x0000_i1028" DrawAspect="Content" ObjectID="_1729955094" r:id="rId12"/>
         </w:object>
       </w:r>
     </w:p>
@@ -383,7 +378,7 @@
     </w:p>
     <w:p>
       <w:pPr>
-        <w:pStyle w:val="Heading3"/>
+        <w:pStyle w:val="Heading2"/>
         <w:rPr>
           <w:lang w:val="en-US"/>
         </w:rPr>
@@ -393,7 +388,15 @@
           <w:lang w:val="en-US"/>
         </w:rPr>
         <w:lastRenderedPageBreak/>
-        <w:t xml:space="preserve">Sharing data between Requests and </w:t>
+        <w:t>Sharing data between Req</w:t>
+      </w:r>
+      <w:bookmarkStart w:id="4" w:name="_GoBack"/>
+      <w:bookmarkEnd w:id="4"/>
+      <w:r>
+        <w:rPr>
+          <w:lang w:val="en-US"/>
+        </w:rPr>
+        <w:t xml:space="preserve">uests and </w:t>
       </w:r>
       <w:r>
         <w:rPr>
@@ -409,8 +412,8 @@
         </w:rPr>
       </w:pPr>
     </w:p>
-    <w:bookmarkStart w:id="4" w:name="_MON_1729668160"/>
-    <w:bookmarkEnd w:id="4"/>
+    <w:bookmarkStart w:id="5" w:name="_MON_1729668160"/>
+    <w:bookmarkEnd w:id="5"/>
     <w:p>
       <w:pPr>
         <w:rPr>
@@ -422,15 +425,15 @@
           <w:lang w:val="en-US"/>
         </w:rPr>
         <w:object w:dxaOrig="9026" w:dyaOrig="3848">
-          <v:shape id="_x0000_i1029" type="#_x0000_t75" style="width:451.5pt;height:192.5pt" o:ole="">
+          <v:shape id="_x0000_i1029" type="#_x0000_t75" style="width:451.4pt;height:192.75pt" o:ole="">
             <v:imagedata r:id="rId13" o:title=""/>
           </v:shape>
-          <o:OLEObject Type="Embed" ProgID="Word.OpenDocumentText.12" ShapeID="_x0000_i1029" DrawAspect="Content" ObjectID="_1729668922" r:id="rId14"/>
+          <o:OLEObject Type="Embed" ProgID="Word.OpenDocumentText.12" ShapeID="_x0000_i1029" DrawAspect="Content" ObjectID="_1729955095" r:id="rId14"/>
         </w:object>
       </w:r>
     </w:p>
-    <w:bookmarkStart w:id="5" w:name="_MON_1729668197"/>
-    <w:bookmarkEnd w:id="5"/>
+    <w:bookmarkStart w:id="6" w:name="_MON_1729668197"/>
+    <w:bookmarkEnd w:id="6"/>
     <w:p>
       <w:pPr>
         <w:rPr>
@@ -442,10 +445,10 @@
           <w:lang w:val="en-US"/>
         </w:rPr>
         <w:object w:dxaOrig="9026" w:dyaOrig="4075">
-          <v:shape id="_x0000_i1030" type="#_x0000_t75" style="width:451.5pt;height:204pt" o:ole="">
+          <v:shape id="_x0000_i1030" type="#_x0000_t75" style="width:451.4pt;height:203.8pt" o:ole="">
             <v:imagedata r:id="rId15" o:title=""/>
           </v:shape>
-          <o:OLEObject Type="Embed" ProgID="Word.OpenDocumentText.12" ShapeID="_x0000_i1030" DrawAspect="Content" ObjectID="_1729668923" r:id="rId16"/>
+          <o:OLEObject Type="Embed" ProgID="Word.OpenDocumentText.12" ShapeID="_x0000_i1030" DrawAspect="Content" ObjectID="_1729955096" r:id="rId16"/>
         </w:object>
       </w:r>
     </w:p>
@@ -472,8 +475,6 @@
         </w:rPr>
         <w:t>Home work: Listenable Worker</w:t>
       </w:r>
-      <w:bookmarkStart w:id="6" w:name="_GoBack"/>
-      <w:bookmarkEnd w:id="6"/>
     </w:p>
     <w:sectPr>
       <w:pgSz w:w="11906" w:h="16838"/>

</xml_diff>